<commit_message>
completed sys architecture & model results sections
</commit_message>
<xml_diff>
--- a/Methodology.docx
+++ b/Methodology.docx
@@ -761,21 +761,7 @@
         <w:rPr>
           <w:rFonts w:asciiTheme="minorHAnsi" w:hAnsiTheme="minorHAnsi"/>
         </w:rPr>
-        <w:t xml:space="preserve"> </w:t>
-      </w:r>
-      <w:proofErr w:type="gramStart"/>
-      <w:r>
-        <w:rPr>
-          <w:rFonts w:asciiTheme="minorHAnsi" w:hAnsiTheme="minorHAnsi"/>
-        </w:rPr>
-        <w:t>Notebook:*</w:t>
-      </w:r>
-      <w:proofErr w:type="gramEnd"/>
-      <w:r>
-        <w:rPr>
-          <w:rFonts w:asciiTheme="minorHAnsi" w:hAnsiTheme="minorHAnsi"/>
-        </w:rPr>
-        <w:t>* Utilized for data cleaning and execution of the machine learning model.</w:t>
+        <w:t xml:space="preserve"> Notebook:** Utilized for data cleaning and execution of the machine learning model.</w:t>
       </w:r>
     </w:p>
     <w:p>
@@ -803,49 +789,21 @@
         <w:rPr>
           <w:rFonts w:asciiTheme="minorHAnsi" w:hAnsiTheme="minorHAnsi"/>
         </w:rPr>
-        <w:t xml:space="preserve"> Postgres </w:t>
-      </w:r>
-      <w:proofErr w:type="gramStart"/>
-      <w:r>
-        <w:rPr>
-          <w:rFonts w:asciiTheme="minorHAnsi" w:hAnsiTheme="minorHAnsi"/>
-        </w:rPr>
-        <w:t>Database:*</w:t>
-      </w:r>
-      <w:proofErr w:type="gramEnd"/>
-      <w:r>
-        <w:rPr>
-          <w:rFonts w:asciiTheme="minorHAnsi" w:hAnsiTheme="minorHAnsi"/>
-        </w:rPr>
-        <w:t>* Served as the storage mechanism for both the cleaned dataset and the outputs of the machine learning model.</w:t>
-      </w:r>
-    </w:p>
-    <w:p>
-      <w:pPr>
-        <w:jc w:val="left"/>
-        <w:rPr>
-          <w:rFonts w:asciiTheme="minorHAnsi" w:hAnsiTheme="minorHAnsi"/>
-        </w:rPr>
-      </w:pPr>
-      <w:r>
-        <w:rPr>
-          <w:rFonts w:asciiTheme="minorHAnsi" w:hAnsiTheme="minorHAnsi"/>
-        </w:rPr>
-        <w:t xml:space="preserve">3. **Power BI </w:t>
-      </w:r>
-      <w:proofErr w:type="gramStart"/>
-      <w:r>
-        <w:rPr>
-          <w:rFonts w:asciiTheme="minorHAnsi" w:hAnsiTheme="minorHAnsi"/>
-        </w:rPr>
-        <w:t>Dashboard:*</w:t>
-      </w:r>
-      <w:proofErr w:type="gramEnd"/>
-      <w:r>
-        <w:rPr>
-          <w:rFonts w:asciiTheme="minorHAnsi" w:hAnsiTheme="minorHAnsi"/>
-        </w:rPr>
-        <w:t>* Employed to visualize the cleaned data, model outputs, and conduct exploratory data analysis (EDA).</w:t>
+        <w:t xml:space="preserve"> Postgres Database:** Served as the storage mechanism for both the cleaned dataset and the outputs of the machine learning model.</w:t>
+      </w:r>
+    </w:p>
+    <w:p>
+      <w:pPr>
+        <w:jc w:val="left"/>
+        <w:rPr>
+          <w:rFonts w:asciiTheme="minorHAnsi" w:hAnsiTheme="minorHAnsi"/>
+        </w:rPr>
+      </w:pPr>
+      <w:r>
+        <w:rPr>
+          <w:rFonts w:asciiTheme="minorHAnsi" w:hAnsiTheme="minorHAnsi"/>
+        </w:rPr>
+        <w:t>3. **Power BI Dashboard:** Employed to visualize the cleaned data, model outputs, and conduct exploratory data analysis (EDA).</w:t>
       </w:r>
     </w:p>
     <w:p>
@@ -1086,21 +1044,7 @@
         <w:rPr>
           <w:rFonts w:asciiTheme="minorHAnsi" w:hAnsiTheme="minorHAnsi"/>
         </w:rPr>
-        <w:t xml:space="preserve">- Training multiple </w:t>
-      </w:r>
-      <w:proofErr w:type="gramStart"/>
-      <w:r>
-        <w:rPr>
-          <w:rFonts w:asciiTheme="minorHAnsi" w:hAnsiTheme="minorHAnsi"/>
-        </w:rPr>
-        <w:t>machine</w:t>
-      </w:r>
-      <w:proofErr w:type="gramEnd"/>
-      <w:r>
-        <w:rPr>
-          <w:rFonts w:asciiTheme="minorHAnsi" w:hAnsiTheme="minorHAnsi"/>
-        </w:rPr>
-        <w:t xml:space="preserve"> learning models and selecting the best performer.</w:t>
+        <w:t>- Training multiple machine learning models and selecting the best performer.</w:t>
       </w:r>
     </w:p>
     <w:p>
@@ -1590,13 +1534,1666 @@
         <w:rPr>
           <w:rFonts w:asciiTheme="minorHAnsi" w:hAnsiTheme="minorHAnsi"/>
         </w:rPr>
+        <w:t>Model Comparisons</w:t>
+      </w:r>
+    </w:p>
+    <w:p>
+      <w:pPr>
+        <w:jc w:val="left"/>
+        <w:rPr>
+          <w:rFonts w:asciiTheme="minorHAnsi" w:hAnsiTheme="minorHAnsi"/>
+        </w:rPr>
+      </w:pPr>
+      <w:r>
+        <w:rPr>
+          <w:rFonts w:asciiTheme="minorHAnsi" w:hAnsiTheme="minorHAnsi"/>
+        </w:rPr>
+        <w:drawing>
+          <wp:inline distT="0" distB="0" distL="0" distR="0" wp14:anchorId="144C00CE" wp14:editId="1B8B99A8">
+            <wp:extent cx="5731510" cy="1991995"/>
+            <wp:effectExtent l="0" t="0" r="2540" b="8255"/>
+            <wp:docPr id="1472022450" name="Picture 1"/>
+            <wp:cNvGraphicFramePr>
+              <a:graphicFrameLocks xmlns:a="http://schemas.openxmlformats.org/drawingml/2006/main" noChangeAspect="1"/>
+            </wp:cNvGraphicFramePr>
+            <a:graphic xmlns:a="http://schemas.openxmlformats.org/drawingml/2006/main">
+              <a:graphicData uri="http://schemas.openxmlformats.org/drawingml/2006/picture">
+                <pic:pic xmlns:pic="http://schemas.openxmlformats.org/drawingml/2006/picture">
+                  <pic:nvPicPr>
+                    <pic:cNvPr id="1472022450" name=""/>
+                    <pic:cNvPicPr/>
+                  </pic:nvPicPr>
+                  <pic:blipFill>
+                    <a:blip r:embed="rId5"/>
+                    <a:stretch>
+                      <a:fillRect/>
+                    </a:stretch>
+                  </pic:blipFill>
+                  <pic:spPr>
+                    <a:xfrm>
+                      <a:off x="0" y="0"/>
+                      <a:ext cx="5731510" cy="1991995"/>
+                    </a:xfrm>
+                    <a:prstGeom prst="rect">
+                      <a:avLst/>
+                    </a:prstGeom>
+                  </pic:spPr>
+                </pic:pic>
+              </a:graphicData>
+            </a:graphic>
+          </wp:inline>
+        </w:drawing>
+      </w:r>
+    </w:p>
+    <w:p>
+      <w:pPr>
+        <w:jc w:val="left"/>
+        <w:rPr>
+          <w:rFonts w:asciiTheme="minorHAnsi" w:hAnsiTheme="minorHAnsi"/>
+        </w:rPr>
+      </w:pPr>
+      <w:r>
+        <w:rPr>
+          <w:rFonts w:asciiTheme="minorHAnsi" w:hAnsiTheme="minorHAnsi"/>
+        </w:rPr>
+        <w:t>The table shows a comparison of several machine learning classifiers based on their Receiver Operating Characteristic Area Under Curve (ROC AUC), Accuracy, and F1 Score.</w:t>
+      </w:r>
+    </w:p>
+    <w:p>
+      <w:pPr>
+        <w:jc w:val="left"/>
+        <w:rPr>
+          <w:rFonts w:asciiTheme="minorHAnsi" w:hAnsiTheme="minorHAnsi"/>
+        </w:rPr>
+      </w:pPr>
+      <w:r>
+        <w:rPr>
+          <w:rFonts w:asciiTheme="minorHAnsi" w:hAnsiTheme="minorHAnsi"/>
+        </w:rPr>
+        <w:t xml:space="preserve">The </w:t>
+      </w:r>
+      <w:proofErr w:type="spellStart"/>
+      <w:r>
+        <w:rPr>
+          <w:rFonts w:asciiTheme="minorHAnsi" w:hAnsiTheme="minorHAnsi"/>
+        </w:rPr>
+        <w:t>CatBoostClassifier</w:t>
+      </w:r>
+      <w:proofErr w:type="spellEnd"/>
+      <w:r>
+        <w:rPr>
+          <w:rFonts w:asciiTheme="minorHAnsi" w:hAnsiTheme="minorHAnsi"/>
+        </w:rPr>
+        <w:t xml:space="preserve"> was identified as the best model due to its superior performance in the ROC AUC metric with a score of approximately 0.8353. The ROC AUC is a comprehensive measure of a model's performance that considers both the true positive rate and the false positive rate across different threshold levels. The </w:t>
+      </w:r>
+      <w:proofErr w:type="spellStart"/>
+      <w:r>
+        <w:rPr>
+          <w:rFonts w:asciiTheme="minorHAnsi" w:hAnsiTheme="minorHAnsi"/>
+        </w:rPr>
+        <w:t>CatBoost</w:t>
+      </w:r>
+      <w:proofErr w:type="spellEnd"/>
+      <w:r>
+        <w:rPr>
+          <w:rFonts w:asciiTheme="minorHAnsi" w:hAnsiTheme="minorHAnsi"/>
+        </w:rPr>
+        <w:t xml:space="preserve"> model's higher AUC value indicates a better balance between sensitivity (true positive rate) and specificity (false positive rate), suggesting it was more effective at distinguishing between the classes compared to the other models.</w:t>
+      </w:r>
+    </w:p>
+    <w:p>
+      <w:pPr>
+        <w:jc w:val="left"/>
+        <w:rPr>
+          <w:rFonts w:asciiTheme="minorHAnsi" w:hAnsiTheme="minorHAnsi"/>
+        </w:rPr>
+      </w:pPr>
+      <w:r>
+        <w:rPr>
+          <w:rFonts w:asciiTheme="minorHAnsi" w:hAnsiTheme="minorHAnsi"/>
+        </w:rPr>
+        <w:t xml:space="preserve">Although the Accuracy of the </w:t>
+      </w:r>
+      <w:proofErr w:type="spellStart"/>
+      <w:r>
+        <w:rPr>
+          <w:rFonts w:asciiTheme="minorHAnsi" w:hAnsiTheme="minorHAnsi"/>
+        </w:rPr>
+        <w:t>CatBoostClassifier</w:t>
+      </w:r>
+      <w:proofErr w:type="spellEnd"/>
+      <w:r>
+        <w:rPr>
+          <w:rFonts w:asciiTheme="minorHAnsi" w:hAnsiTheme="minorHAnsi"/>
+        </w:rPr>
+        <w:t xml:space="preserve"> is the same as that of the </w:t>
+      </w:r>
+      <w:proofErr w:type="spellStart"/>
+      <w:r>
+        <w:rPr>
+          <w:rFonts w:asciiTheme="minorHAnsi" w:hAnsiTheme="minorHAnsi"/>
+        </w:rPr>
+        <w:t>XGBClassifier</w:t>
+      </w:r>
+      <w:proofErr w:type="spellEnd"/>
+      <w:r>
+        <w:rPr>
+          <w:rFonts w:asciiTheme="minorHAnsi" w:hAnsiTheme="minorHAnsi"/>
+        </w:rPr>
+        <w:t xml:space="preserve"> at approximately 0.6610, the AUC score is a more balanced metric for classification models, especially in scenarios where the class distribution is </w:t>
+      </w:r>
+      <w:r>
+        <w:rPr>
+          <w:rFonts w:asciiTheme="minorHAnsi" w:hAnsiTheme="minorHAnsi"/>
+        </w:rPr>
+        <w:t>imbalanced,</w:t>
+      </w:r>
+      <w:r>
+        <w:rPr>
+          <w:rFonts w:asciiTheme="minorHAnsi" w:hAnsiTheme="minorHAnsi"/>
+        </w:rPr>
+        <w:t xml:space="preserve"> or the cost of false positives differs from that of false negatives.</w:t>
+      </w:r>
+    </w:p>
+    <w:p>
+      <w:pPr>
+        <w:jc w:val="left"/>
+        <w:rPr>
+          <w:rFonts w:asciiTheme="minorHAnsi" w:hAnsiTheme="minorHAnsi"/>
+        </w:rPr>
+      </w:pPr>
+      <w:r>
+        <w:rPr>
+          <w:rFonts w:asciiTheme="minorHAnsi" w:hAnsiTheme="minorHAnsi"/>
+        </w:rPr>
+        <w:t xml:space="preserve">Additionally, the F1 Score, which is the harmonic mean of precision and recall, is highest for the </w:t>
+      </w:r>
+      <w:proofErr w:type="spellStart"/>
+      <w:r>
+        <w:rPr>
+          <w:rFonts w:asciiTheme="minorHAnsi" w:hAnsiTheme="minorHAnsi"/>
+        </w:rPr>
+        <w:t>CatBoostClassifier</w:t>
+      </w:r>
+      <w:proofErr w:type="spellEnd"/>
+      <w:r>
+        <w:rPr>
+          <w:rFonts w:asciiTheme="minorHAnsi" w:hAnsiTheme="minorHAnsi"/>
+        </w:rPr>
+        <w:t xml:space="preserve"> at approximately 0.6625. This indicates that it has the best balance of precision and recall compared to the other models, making it </w:t>
+      </w:r>
+      <w:r>
+        <w:rPr>
+          <w:rFonts w:asciiTheme="minorHAnsi" w:hAnsiTheme="minorHAnsi"/>
+        </w:rPr>
+        <w:lastRenderedPageBreak/>
+        <w:t>particularly useful if the cost of false positives and false negatives is high, as is often the case in many real-world applications.</w:t>
+      </w:r>
+    </w:p>
+    <w:p>
+      <w:pPr>
+        <w:jc w:val="left"/>
+        <w:rPr>
+          <w:rFonts w:asciiTheme="minorHAnsi" w:hAnsiTheme="minorHAnsi"/>
+        </w:rPr>
+      </w:pPr>
+      <w:r>
+        <w:rPr>
+          <w:rFonts w:asciiTheme="minorHAnsi" w:hAnsiTheme="minorHAnsi"/>
+        </w:rPr>
         <w:t xml:space="preserve">### </w:t>
       </w:r>
+      <w:proofErr w:type="spellStart"/>
+      <w:r>
+        <w:rPr>
+          <w:rFonts w:asciiTheme="minorHAnsi" w:hAnsiTheme="minorHAnsi"/>
+        </w:rPr>
+        <w:t>CatBoost</w:t>
+      </w:r>
+      <w:proofErr w:type="spellEnd"/>
+      <w:r>
+        <w:rPr>
+          <w:rFonts w:asciiTheme="minorHAnsi" w:hAnsiTheme="minorHAnsi"/>
+        </w:rPr>
+        <w:t xml:space="preserve"> Model Evaluation</w:t>
+      </w:r>
+    </w:p>
+    <w:p>
+      <w:pPr>
+        <w:rPr>
+          <w:rFonts w:asciiTheme="minorHAnsi" w:hAnsiTheme="minorHAnsi"/>
+        </w:rPr>
+      </w:pPr>
+      <w:r>
+        <w:rPr>
+          <w:rFonts w:asciiTheme="minorHAnsi" w:hAnsiTheme="minorHAnsi"/>
+        </w:rPr>
+        <w:t xml:space="preserve">#### </w:t>
+      </w:r>
+      <w:r>
+        <w:rPr>
+          <w:rFonts w:asciiTheme="minorHAnsi" w:hAnsiTheme="minorHAnsi"/>
+        </w:rPr>
+        <w:t>Interpretation of Model Performance Metrics</w:t>
+      </w:r>
+    </w:p>
+    <w:p>
+      <w:pPr>
+        <w:jc w:val="left"/>
+        <w:rPr>
+          <w:rFonts w:asciiTheme="minorHAnsi" w:hAnsiTheme="minorHAnsi"/>
+        </w:rPr>
+      </w:pPr>
+      <w:r>
+        <w:rPr>
+          <w:rFonts w:asciiTheme="minorHAnsi" w:hAnsiTheme="minorHAnsi"/>
+        </w:rPr>
+        <w:drawing>
+          <wp:inline distT="0" distB="0" distL="0" distR="0" wp14:anchorId="74D0B269" wp14:editId="1AE05DA1">
+            <wp:extent cx="5731510" cy="1097915"/>
+            <wp:effectExtent l="0" t="0" r="2540" b="6985"/>
+            <wp:docPr id="1713628509" name="Picture 1"/>
+            <wp:cNvGraphicFramePr>
+              <a:graphicFrameLocks xmlns:a="http://schemas.openxmlformats.org/drawingml/2006/main" noChangeAspect="1"/>
+            </wp:cNvGraphicFramePr>
+            <a:graphic xmlns:a="http://schemas.openxmlformats.org/drawingml/2006/main">
+              <a:graphicData uri="http://schemas.openxmlformats.org/drawingml/2006/picture">
+                <pic:pic xmlns:pic="http://schemas.openxmlformats.org/drawingml/2006/picture">
+                  <pic:nvPicPr>
+                    <pic:cNvPr id="1713628509" name=""/>
+                    <pic:cNvPicPr/>
+                  </pic:nvPicPr>
+                  <pic:blipFill>
+                    <a:blip r:embed="rId6"/>
+                    <a:stretch>
+                      <a:fillRect/>
+                    </a:stretch>
+                  </pic:blipFill>
+                  <pic:spPr>
+                    <a:xfrm>
+                      <a:off x="0" y="0"/>
+                      <a:ext cx="5731510" cy="1097915"/>
+                    </a:xfrm>
+                    <a:prstGeom prst="rect">
+                      <a:avLst/>
+                    </a:prstGeom>
+                  </pic:spPr>
+                </pic:pic>
+              </a:graphicData>
+            </a:graphic>
+          </wp:inline>
+        </w:drawing>
+      </w:r>
+    </w:p>
+    <w:p>
+      <w:pPr>
+        <w:jc w:val="left"/>
+        <w:rPr>
+          <w:rFonts w:asciiTheme="minorHAnsi" w:hAnsiTheme="minorHAnsi"/>
+        </w:rPr>
+      </w:pPr>
+      <w:r>
+        <w:rPr>
+          <w:rFonts w:asciiTheme="minorHAnsi" w:hAnsiTheme="minorHAnsi"/>
+        </w:rPr>
+        <w:t>The interpretation of the classification report provided suggests the following for each class in the model's predictions:</w:t>
+      </w:r>
+    </w:p>
+    <w:p>
+      <w:pPr>
+        <w:jc w:val="left"/>
+        <w:rPr>
+          <w:rFonts w:asciiTheme="minorHAnsi" w:hAnsiTheme="minorHAnsi"/>
+        </w:rPr>
+      </w:pPr>
+      <w:r>
+        <w:rPr>
+          <w:rFonts w:asciiTheme="minorHAnsi" w:hAnsiTheme="minorHAnsi"/>
+        </w:rPr>
+        <w:t>- **Class 0** had the highest precision of approximately 0.874, indicating that the model's predictions for this class were highly reliable; when the model predicted an instance to be Class 0, it was correct about 87.4% of the time. The recall for Class 0 was around 0.754, showing that the model was quite good—correctly identifying about 75.4% of the actual Class 0 instances. The F1-score, which combines precision and recall into a single metric, was highest for Class 0 at approximately 0.809. This suggests a strong overall predictive performance for Class 0, with a good balance between precision and recall. There were 203 instances of Class 0 in the dataset, which provided a substantial number of data points for the model to learn from.</w:t>
+      </w:r>
+    </w:p>
+    <w:p>
+      <w:pPr>
+        <w:jc w:val="left"/>
+        <w:rPr>
+          <w:rFonts w:asciiTheme="minorHAnsi" w:hAnsiTheme="minorHAnsi"/>
+        </w:rPr>
+      </w:pPr>
+      <w:r>
+        <w:rPr>
+          <w:rFonts w:asciiTheme="minorHAnsi" w:hAnsiTheme="minorHAnsi"/>
+        </w:rPr>
+        <w:t xml:space="preserve">- **Class 1** showed considerably lower precision and recall, at approximately 0.561 and 0.487, respectively. This means that the model was less precise in its predictions for Class 1 </w:t>
+      </w:r>
+      <w:r>
+        <w:rPr>
+          <w:rFonts w:asciiTheme="minorHAnsi" w:hAnsiTheme="minorHAnsi"/>
+        </w:rPr>
+        <w:t>and</w:t>
+      </w:r>
+      <w:r>
+        <w:rPr>
+          <w:rFonts w:asciiTheme="minorHAnsi" w:hAnsiTheme="minorHAnsi"/>
+        </w:rPr>
+        <w:t xml:space="preserve"> missed a higher proportion of actual Class 1 instances. The F1-score for Class 1 was the lowest among the three classes at around 0.527, indicating a weaker predictive performance for this class compared to the others. There were 181 instances of Class 1, which was a reasonable sample size but might not have been sufficient for the model to learn as effectively as for Class 0.</w:t>
+      </w:r>
+    </w:p>
+    <w:p>
+      <w:pPr>
+        <w:jc w:val="left"/>
+        <w:rPr>
+          <w:rFonts w:asciiTheme="minorHAnsi" w:hAnsiTheme="minorHAnsi"/>
+        </w:rPr>
+      </w:pPr>
+      <w:r>
+        <w:rPr>
+          <w:rFonts w:asciiTheme="minorHAnsi" w:hAnsiTheme="minorHAnsi"/>
+        </w:rPr>
+        <w:t xml:space="preserve">- **Class 2** had a precision of approximately 0.579, which was better than Class 1 but still lower than Class 0. Its recall was about 0.722, meaning the model was relatively effective at capturing the true Class 2 instances. With an F1-score of around 0.643, </w:t>
+      </w:r>
+      <w:r>
+        <w:rPr>
+          <w:rFonts w:asciiTheme="minorHAnsi" w:hAnsiTheme="minorHAnsi"/>
+        </w:rPr>
+        <w:lastRenderedPageBreak/>
+        <w:t>Class 2's predictive performance was better than Class 1 but not as strong as Class 0. The number of Class 2 instances in the dataset was 209, the most among the classes, which likely helped in achieving a higher recall.</w:t>
+      </w:r>
+    </w:p>
+    <w:p>
+      <w:pPr>
+        <w:jc w:val="left"/>
+        <w:rPr>
+          <w:rFonts w:asciiTheme="minorHAnsi" w:hAnsiTheme="minorHAnsi"/>
+        </w:rPr>
+      </w:pPr>
+      <w:r>
+        <w:rPr>
+          <w:rFonts w:asciiTheme="minorHAnsi" w:hAnsiTheme="minorHAnsi"/>
+        </w:rPr>
+        <w:t>The</w:t>
+      </w:r>
+      <w:r>
+        <w:rPr>
+          <w:rFonts w:asciiTheme="minorHAnsi" w:hAnsiTheme="minorHAnsi"/>
+        </w:rPr>
+        <w:t xml:space="preserve"> model excelled in predicting Class 0, as evidenced by the high scores across all metrics. The model struggled more with Class 1, which had the lowest precision, recall, and F1-score, indicating a need for improvement in distinguishing this particular class. Class 2 was somewhat in the middle, with the model showing a good ability to identify true positives but still having room for improvement in precision. The support values indicated that the dataset was fairly balanced, which generally aids in model training. However, the differences in the model's predictive performance across the classes suggest that factors such as feature discriminability or class complexity may have influenced the outcomes.</w:t>
+      </w:r>
+    </w:p>
+    <w:p>
+      <w:pPr>
+        <w:jc w:val="left"/>
+        <w:rPr>
+          <w:rFonts w:asciiTheme="minorHAnsi" w:hAnsiTheme="minorHAnsi"/>
+        </w:rPr>
+      </w:pPr>
+      <w:r>
+        <w:rPr>
+          <w:rFonts w:asciiTheme="minorHAnsi" w:hAnsiTheme="minorHAnsi"/>
+        </w:rPr>
+        <w:t>#### ROC</w:t>
+      </w:r>
+    </w:p>
+    <w:p>
+      <w:pPr>
+        <w:jc w:val="left"/>
+        <w:rPr>
+          <w:rFonts w:asciiTheme="minorHAnsi" w:hAnsiTheme="minorHAnsi"/>
+        </w:rPr>
+      </w:pPr>
+      <w:r>
+        <w:rPr>
+          <w:rFonts w:asciiTheme="minorHAnsi" w:hAnsiTheme="minorHAnsi"/>
+        </w:rPr>
+        <w:drawing>
+          <wp:inline distT="0" distB="0" distL="0" distR="0" wp14:anchorId="4C302502" wp14:editId="30B5263A">
+            <wp:extent cx="5731510" cy="3191510"/>
+            <wp:effectExtent l="0" t="0" r="2540" b="8890"/>
+            <wp:docPr id="1909296907" name="Picture 1"/>
+            <wp:cNvGraphicFramePr>
+              <a:graphicFrameLocks xmlns:a="http://schemas.openxmlformats.org/drawingml/2006/main" noChangeAspect="1"/>
+            </wp:cNvGraphicFramePr>
+            <a:graphic xmlns:a="http://schemas.openxmlformats.org/drawingml/2006/main">
+              <a:graphicData uri="http://schemas.openxmlformats.org/drawingml/2006/picture">
+                <pic:pic xmlns:pic="http://schemas.openxmlformats.org/drawingml/2006/picture">
+                  <pic:nvPicPr>
+                    <pic:cNvPr id="1909296907" name=""/>
+                    <pic:cNvPicPr/>
+                  </pic:nvPicPr>
+                  <pic:blipFill>
+                    <a:blip r:embed="rId7"/>
+                    <a:stretch>
+                      <a:fillRect/>
+                    </a:stretch>
+                  </pic:blipFill>
+                  <pic:spPr>
+                    <a:xfrm>
+                      <a:off x="0" y="0"/>
+                      <a:ext cx="5731510" cy="3191510"/>
+                    </a:xfrm>
+                    <a:prstGeom prst="rect">
+                      <a:avLst/>
+                    </a:prstGeom>
+                  </pic:spPr>
+                </pic:pic>
+              </a:graphicData>
+            </a:graphic>
+          </wp:inline>
+        </w:drawing>
+      </w:r>
+    </w:p>
+    <w:p>
+      <w:pPr>
+        <w:jc w:val="left"/>
+        <w:rPr>
+          <w:rFonts w:asciiTheme="minorHAnsi" w:hAnsiTheme="minorHAnsi"/>
+        </w:rPr>
+      </w:pPr>
+      <w:r>
+        <w:rPr>
+          <w:rFonts w:asciiTheme="minorHAnsi" w:hAnsiTheme="minorHAnsi"/>
+        </w:rPr>
+        <w:t>The diagram displayed the ROC curves for three different classes, with each curve illustrating the trade-off between the true positive rate (TPR) and false positive rate (FPR) at various threshold settings.</w:t>
+      </w:r>
+    </w:p>
+    <w:p>
+      <w:pPr>
+        <w:jc w:val="left"/>
+        <w:rPr>
+          <w:rFonts w:asciiTheme="minorHAnsi" w:hAnsiTheme="minorHAnsi"/>
+        </w:rPr>
+      </w:pPr>
+      <w:r>
+        <w:rPr>
+          <w:rFonts w:asciiTheme="minorHAnsi" w:hAnsiTheme="minorHAnsi"/>
+        </w:rPr>
+        <w:t xml:space="preserve">For Class 0, the red curve exhibited an area under the curve (AUC) of 0.92, which indicated a very high level of distinction by the model. This meant that the model was </w:t>
+      </w:r>
+      <w:r>
+        <w:rPr>
+          <w:rFonts w:asciiTheme="minorHAnsi" w:hAnsiTheme="minorHAnsi"/>
+        </w:rPr>
+        <w:lastRenderedPageBreak/>
+        <w:t>highly capable of distinguishing between Class 0 and non-Class 0 instances. A high true positive rate was achieved while maintaining a low false positive rate, which is an indication of a strong predictive performance for this class.</w:t>
+      </w:r>
+    </w:p>
+    <w:p>
+      <w:pPr>
+        <w:jc w:val="left"/>
+        <w:rPr>
+          <w:rFonts w:asciiTheme="minorHAnsi" w:hAnsiTheme="minorHAnsi"/>
+        </w:rPr>
+      </w:pPr>
+      <w:r>
+        <w:rPr>
+          <w:rFonts w:asciiTheme="minorHAnsi" w:hAnsiTheme="minorHAnsi"/>
+        </w:rPr>
+        <w:t>The green curve, representing Class 1, had an AUC of 0.78. Though this value was lower than that of Class 0, it still reflected a reasonably good performance of the model in classifying Class 1 instances. The model was less effective at discriminating Class 1 instances from non-Class 1 instances compared to Class 0, as evidenced by a lower true positive rate and a higher false positive rate.</w:t>
+      </w:r>
+    </w:p>
+    <w:p>
+      <w:pPr>
+        <w:jc w:val="left"/>
+        <w:rPr>
+          <w:rFonts w:asciiTheme="minorHAnsi" w:hAnsiTheme="minorHAnsi"/>
+        </w:rPr>
+      </w:pPr>
+      <w:r>
+        <w:rPr>
+          <w:rFonts w:asciiTheme="minorHAnsi" w:hAnsiTheme="minorHAnsi"/>
+        </w:rPr>
+        <w:t>Class 2, represented by the blue curve, showed an AUC of 0.80, placing its performance between Class 0 and Class 1. The model's ability to distinguish Class 2 instances from non-Class 2 instances was good, as indicated by the AUC score which was closer to 1 than to 0.5.</w:t>
+      </w:r>
+    </w:p>
+    <w:p>
+      <w:pPr>
+        <w:jc w:val="left"/>
+        <w:rPr>
+          <w:rFonts w:asciiTheme="minorHAnsi" w:hAnsiTheme="minorHAnsi"/>
+        </w:rPr>
+      </w:pPr>
+      <w:r>
+        <w:rPr>
+          <w:rFonts w:asciiTheme="minorHAnsi" w:hAnsiTheme="minorHAnsi"/>
+        </w:rPr>
+        <w:t>The ROC Curve is a useful tool for comparing the performance of a classifier across multiple classes. The closer the curve follows the left-hand border and then the top border of the ROC space, the more accurate the test. Conversely, a curve that comes close to the 45-degree diagonal of the ROC space is indicative of a less accurate test. In the case of the provided diagram, none of the classes approached the diagonal line, which represented the performance of a random guess, indicating that the model's predictions were better than random chance for all classes.</w:t>
+      </w:r>
+    </w:p>
+    <w:p>
+      <w:pPr>
+        <w:jc w:val="left"/>
+        <w:rPr>
+          <w:rFonts w:asciiTheme="minorHAnsi" w:hAnsiTheme="minorHAnsi"/>
+        </w:rPr>
+      </w:pPr>
+      <w:r>
+        <w:rPr>
+          <w:rFonts w:asciiTheme="minorHAnsi" w:hAnsiTheme="minorHAnsi"/>
+        </w:rPr>
+        <w:t>In summary, the ROC curve diagram from the model evaluation indicated that the classifier performed well, especially for Class 0, and offered a good balance between sensitivity and specificity for Class 1 and Class 2. This kind of performance is particularly valuable in applications where the cost of false positives and false negatives varies between classes, as it can inform the adjustment of threshold values to meet specific operational criteria.</w:t>
+      </w:r>
+    </w:p>
+    <w:p>
+      <w:pPr>
+        <w:jc w:val="left"/>
+        <w:rPr>
+          <w:rFonts w:asciiTheme="minorHAnsi" w:hAnsiTheme="minorHAnsi"/>
+        </w:rPr>
+      </w:pPr>
+      <w:r>
+        <w:rPr>
+          <w:rFonts w:asciiTheme="minorHAnsi" w:hAnsiTheme="minorHAnsi"/>
+        </w:rPr>
+        <w:t>### Precision-Recall Curve</w:t>
+      </w:r>
+    </w:p>
+    <w:p>
+      <w:pPr>
+        <w:jc w:val="left"/>
+        <w:rPr>
+          <w:rFonts w:asciiTheme="minorHAnsi" w:hAnsiTheme="minorHAnsi"/>
+        </w:rPr>
+      </w:pPr>
+      <w:r>
+        <w:rPr>
+          <w:rFonts w:asciiTheme="minorHAnsi" w:hAnsiTheme="minorHAnsi"/>
+        </w:rPr>
+        <w:lastRenderedPageBreak/>
+        <w:drawing>
+          <wp:inline distT="0" distB="0" distL="0" distR="0" wp14:anchorId="09FE22C3" wp14:editId="58C0527B">
+            <wp:extent cx="5731510" cy="3233420"/>
+            <wp:effectExtent l="0" t="0" r="2540" b="5080"/>
+            <wp:docPr id="1318514996" name="Picture 1"/>
+            <wp:cNvGraphicFramePr>
+              <a:graphicFrameLocks xmlns:a="http://schemas.openxmlformats.org/drawingml/2006/main" noChangeAspect="1"/>
+            </wp:cNvGraphicFramePr>
+            <a:graphic xmlns:a="http://schemas.openxmlformats.org/drawingml/2006/main">
+              <a:graphicData uri="http://schemas.openxmlformats.org/drawingml/2006/picture">
+                <pic:pic xmlns:pic="http://schemas.openxmlformats.org/drawingml/2006/picture">
+                  <pic:nvPicPr>
+                    <pic:cNvPr id="1318514996" name=""/>
+                    <pic:cNvPicPr/>
+                  </pic:nvPicPr>
+                  <pic:blipFill>
+                    <a:blip r:embed="rId8"/>
+                    <a:stretch>
+                      <a:fillRect/>
+                    </a:stretch>
+                  </pic:blipFill>
+                  <pic:spPr>
+                    <a:xfrm>
+                      <a:off x="0" y="0"/>
+                      <a:ext cx="5731510" cy="3233420"/>
+                    </a:xfrm>
+                    <a:prstGeom prst="rect">
+                      <a:avLst/>
+                    </a:prstGeom>
+                  </pic:spPr>
+                </pic:pic>
+              </a:graphicData>
+            </a:graphic>
+          </wp:inline>
+        </w:drawing>
+      </w:r>
+    </w:p>
+    <w:p>
+      <w:pPr>
+        <w:rPr>
+          <w:rFonts w:asciiTheme="minorHAnsi" w:hAnsiTheme="minorHAnsi"/>
+        </w:rPr>
+      </w:pPr>
+      <w:r>
+        <w:rPr>
+          <w:rFonts w:asciiTheme="minorHAnsi" w:hAnsiTheme="minorHAnsi"/>
+        </w:rPr>
+        <w:t>Each line in the graph represents one of the classes (Class 0, Class 1, Class 2) and their respective precision-recall curves. These curves demonstrate the trade-off between precision (the y-axis) and recall (the x-axis) for the different threshold levels used in classifying instances into the respective classes.</w:t>
+      </w:r>
+    </w:p>
+    <w:p>
+      <w:pPr>
+        <w:rPr>
+          <w:rFonts w:asciiTheme="minorHAnsi" w:hAnsiTheme="minorHAnsi"/>
+        </w:rPr>
+      </w:pPr>
+      <w:r>
+        <w:rPr>
+          <w:rFonts w:asciiTheme="minorHAnsi" w:hAnsiTheme="minorHAnsi"/>
+        </w:rPr>
+        <w:t>Class 0 (blue line): With an area under the curve (AUC) of 0.90, this class shows a high level of performance. It starts with a high precision, which indicates that when the model predicts an instance as Class 0, it is very likely to be correct. The recall starts high but decreases as precision decreases, suggesting that as the model becomes less stringent (lower threshold), it captures more true Class 0 instances but also makes more false positive errors.</w:t>
+      </w:r>
+    </w:p>
+    <w:p>
+      <w:pPr>
+        <w:rPr>
+          <w:rFonts w:asciiTheme="minorHAnsi" w:hAnsiTheme="minorHAnsi"/>
+        </w:rPr>
+      </w:pPr>
+      <w:r>
+        <w:rPr>
+          <w:rFonts w:asciiTheme="minorHAnsi" w:hAnsiTheme="minorHAnsi"/>
+        </w:rPr>
+        <w:t>Class 1 (red line): The AUC for Class 1 is 0.55, which is significantly lower than Class 0, indicating a moderate level of performance. The precision for Class 1 is lower than for Class 0 throughout most of the recall range, suggesting that the model has a harder time correctly identifying instances of Class 1 without making as many false positive errors.</w:t>
+      </w:r>
+    </w:p>
+    <w:p>
+      <w:pPr>
+        <w:rPr>
+          <w:rFonts w:asciiTheme="minorHAnsi" w:hAnsiTheme="minorHAnsi"/>
+        </w:rPr>
+      </w:pPr>
+      <w:r>
+        <w:rPr>
+          <w:rFonts w:asciiTheme="minorHAnsi" w:hAnsiTheme="minorHAnsi"/>
+        </w:rPr>
+        <w:t xml:space="preserve">Class 2 (green line): This class has an AUC of 0.65, which is better than Class 1 but not as high as Class 0. The precision for Class 2 is generally higher than for Class 1, indicating that the model is more confident in its predictions for Class 2 than for Class 1. The recall </w:t>
+      </w:r>
+      <w:r>
+        <w:rPr>
+          <w:rFonts w:asciiTheme="minorHAnsi" w:hAnsiTheme="minorHAnsi"/>
+        </w:rPr>
+        <w:lastRenderedPageBreak/>
+        <w:t>for Class 2 is higher than for Class 1 at lower levels of precision but then converges as the threshold is lowered.</w:t>
+      </w:r>
+    </w:p>
+    <w:p>
+      <w:pPr>
+        <w:rPr>
+          <w:rFonts w:asciiTheme="minorHAnsi" w:hAnsiTheme="minorHAnsi"/>
+        </w:rPr>
+      </w:pPr>
+      <w:r>
+        <w:rPr>
+          <w:rFonts w:asciiTheme="minorHAnsi" w:hAnsiTheme="minorHAnsi"/>
+        </w:rPr>
+        <w:t>The AUC for each class provides a single measure of performance across all threshold levels. In this case, Class 0’s model performance is quite strong, Class 2 is moderate, and Class 1 needs improvement</w:t>
+      </w:r>
+      <w:r>
+        <w:rPr>
+          <w:rFonts w:asciiTheme="minorHAnsi" w:hAnsiTheme="minorHAnsi"/>
+        </w:rPr>
+        <w:t>. This</w:t>
+      </w:r>
+      <w:r>
+        <w:rPr>
+          <w:rFonts w:asciiTheme="minorHAnsi" w:hAnsiTheme="minorHAnsi"/>
+        </w:rPr>
+        <w:t xml:space="preserve"> graph can be interpreted as showing the ability of the model to distinguish between the classes with the understanding that for Class 1, the model is less capable of making correct positive predictions (precision) while correctly identifying all relevant instances (recall). In contrast, Class 0 is well-predicted, with both high precision and recall. Class 2 falls in between, with performance being better than Class 1 but not as high as Class 0.</w:t>
+      </w:r>
+    </w:p>
+    <w:p>
+      <w:pPr>
+        <w:jc w:val="left"/>
+        <w:rPr>
+          <w:rFonts w:asciiTheme="minorHAnsi" w:hAnsiTheme="minorHAnsi"/>
+        </w:rPr>
+      </w:pPr>
+      <w:r>
+        <w:rPr>
+          <w:rFonts w:asciiTheme="minorHAnsi" w:hAnsiTheme="minorHAnsi"/>
+        </w:rPr>
+        <w:t>#### Confusion Matrix</w:t>
+      </w:r>
+      <w:r>
+        <w:rPr>
+          <w:rFonts w:asciiTheme="minorHAnsi" w:hAnsiTheme="minorHAnsi"/>
+        </w:rPr>
+        <w:t xml:space="preserve"> Analysis</w:t>
+      </w:r>
+    </w:p>
+    <w:p>
+      <w:pPr>
+        <w:jc w:val="left"/>
+        <w:rPr>
+          <w:rFonts w:asciiTheme="minorHAnsi" w:hAnsiTheme="minorHAnsi"/>
+        </w:rPr>
+      </w:pPr>
+      <w:r>
+        <w:rPr>
+          <w:rFonts w:asciiTheme="minorHAnsi" w:hAnsiTheme="minorHAnsi"/>
+        </w:rPr>
+        <w:drawing>
+          <wp:inline distT="0" distB="0" distL="0" distR="0" wp14:anchorId="5CB834F9" wp14:editId="07C3F68E">
+            <wp:extent cx="5731510" cy="3071495"/>
+            <wp:effectExtent l="0" t="0" r="2540" b="0"/>
+            <wp:docPr id="646645078" name="Picture 1"/>
+            <wp:cNvGraphicFramePr>
+              <a:graphicFrameLocks xmlns:a="http://schemas.openxmlformats.org/drawingml/2006/main" noChangeAspect="1"/>
+            </wp:cNvGraphicFramePr>
+            <a:graphic xmlns:a="http://schemas.openxmlformats.org/drawingml/2006/main">
+              <a:graphicData uri="http://schemas.openxmlformats.org/drawingml/2006/picture">
+                <pic:pic xmlns:pic="http://schemas.openxmlformats.org/drawingml/2006/picture">
+                  <pic:nvPicPr>
+                    <pic:cNvPr id="646645078" name=""/>
+                    <pic:cNvPicPr/>
+                  </pic:nvPicPr>
+                  <pic:blipFill>
+                    <a:blip r:embed="rId9"/>
+                    <a:stretch>
+                      <a:fillRect/>
+                    </a:stretch>
+                  </pic:blipFill>
+                  <pic:spPr>
+                    <a:xfrm>
+                      <a:off x="0" y="0"/>
+                      <a:ext cx="5731510" cy="3071495"/>
+                    </a:xfrm>
+                    <a:prstGeom prst="rect">
+                      <a:avLst/>
+                    </a:prstGeom>
+                  </pic:spPr>
+                </pic:pic>
+              </a:graphicData>
+            </a:graphic>
+          </wp:inline>
+        </w:drawing>
+      </w:r>
+    </w:p>
+    <w:p>
+      <w:pPr>
+        <w:jc w:val="left"/>
+        <w:rPr>
+          <w:rFonts w:asciiTheme="minorHAnsi" w:hAnsiTheme="minorHAnsi"/>
+        </w:rPr>
+      </w:pPr>
+      <w:r>
+        <w:rPr>
+          <w:rFonts w:asciiTheme="minorHAnsi" w:hAnsiTheme="minorHAnsi"/>
+        </w:rPr>
+        <w:t>In this section, we present the evaluation of the classification model using a confusion matrix, which offers a detailed view of the model's predictive performance across the different classes. A confusion matrix juxtaposes the predicted class labels against the actual true class labels, providing a visual depiction of the model's accuracy and the types of errors it made.</w:t>
+      </w:r>
+    </w:p>
+    <w:p>
+      <w:pPr>
+        <w:jc w:val="left"/>
+        <w:rPr>
+          <w:rFonts w:asciiTheme="minorHAnsi" w:hAnsiTheme="minorHAnsi"/>
+        </w:rPr>
+      </w:pPr>
+      <w:r>
+        <w:rPr>
+          <w:rFonts w:asciiTheme="minorHAnsi" w:hAnsiTheme="minorHAnsi"/>
+        </w:rPr>
+        <w:t>### X.X.1 Interpretation of the Confusion Matrix</w:t>
+      </w:r>
+    </w:p>
+    <w:p>
+      <w:pPr>
+        <w:jc w:val="left"/>
+        <w:rPr>
+          <w:rFonts w:asciiTheme="minorHAnsi" w:hAnsiTheme="minorHAnsi"/>
+        </w:rPr>
+      </w:pPr>
+    </w:p>
+    <w:p>
+      <w:pPr>
+        <w:jc w:val="left"/>
+        <w:rPr>
+          <w:rFonts w:asciiTheme="minorHAnsi" w:hAnsiTheme="minorHAnsi"/>
+        </w:rPr>
+      </w:pPr>
+      <w:r>
+        <w:rPr>
+          <w:rFonts w:asciiTheme="minorHAnsi" w:hAnsiTheme="minorHAnsi"/>
+        </w:rPr>
+        <w:lastRenderedPageBreak/>
+        <w:t xml:space="preserve">The rows of the matrix represent the actual classes of the dataset, and the columns represent the predicted classes as outputted by the model. The main diagonal of the matrix (from top left to bottom right) contains the counts of correct predictions, also known as the true positives for each class. These counts were 153 for Class 0, 88 for Class 1, and 151 for Class 2, which indicates that the model was most adept at accurately identifying instances of Class 0 and Class 2. </w:t>
+      </w:r>
+    </w:p>
+    <w:p>
+      <w:pPr>
+        <w:jc w:val="left"/>
+        <w:rPr>
+          <w:rFonts w:asciiTheme="minorHAnsi" w:hAnsiTheme="minorHAnsi"/>
+        </w:rPr>
+      </w:pPr>
+      <w:r>
+        <w:rPr>
+          <w:rFonts w:asciiTheme="minorHAnsi" w:hAnsiTheme="minorHAnsi"/>
+        </w:rPr>
+        <w:t xml:space="preserve">Off-diagonal elements represent misclassification errors. Notably, the model </w:t>
+      </w:r>
+      <w:r>
+        <w:rPr>
+          <w:rFonts w:asciiTheme="minorHAnsi" w:hAnsiTheme="minorHAnsi"/>
+        </w:rPr>
+        <w:t>tended to</w:t>
+      </w:r>
+      <w:r>
+        <w:rPr>
+          <w:rFonts w:asciiTheme="minorHAnsi" w:hAnsiTheme="minorHAnsi"/>
+        </w:rPr>
+        <w:t xml:space="preserve"> misclassify between Class 1 and Class 2, with 44 instances of Class 2 being incorrectly predicted as Class 1. Similarly, 25 instances of Class 0 were incorrectly </w:t>
+      </w:r>
+      <w:proofErr w:type="spellStart"/>
+      <w:r>
+        <w:rPr>
+          <w:rFonts w:asciiTheme="minorHAnsi" w:hAnsiTheme="minorHAnsi"/>
+        </w:rPr>
+        <w:t>labeled</w:t>
+      </w:r>
+      <w:proofErr w:type="spellEnd"/>
+      <w:r>
+        <w:rPr>
+          <w:rFonts w:asciiTheme="minorHAnsi" w:hAnsiTheme="minorHAnsi"/>
+        </w:rPr>
+        <w:t xml:space="preserve"> as Class 2 by the model. The higher misclassification rates for Class 1 suggest that distinguishing features for this class may not be as distinct or well-learned by the model compared to features for Class 0 and Class 2.</w:t>
+      </w:r>
+    </w:p>
+    <w:p>
+      <w:pPr>
+        <w:jc w:val="left"/>
+        <w:rPr>
+          <w:rFonts w:asciiTheme="minorHAnsi" w:hAnsiTheme="minorHAnsi"/>
+        </w:rPr>
+      </w:pPr>
+      <w:r>
+        <w:rPr>
+          <w:rFonts w:asciiTheme="minorHAnsi" w:hAnsiTheme="minorHAnsi"/>
+        </w:rPr>
+        <w:t>##</w:t>
+      </w:r>
+      <w:r>
+        <w:rPr>
+          <w:rFonts w:asciiTheme="minorHAnsi" w:hAnsiTheme="minorHAnsi"/>
+        </w:rPr>
+        <w:t>##</w:t>
+      </w:r>
+      <w:r>
+        <w:rPr>
+          <w:rFonts w:asciiTheme="minorHAnsi" w:hAnsiTheme="minorHAnsi"/>
+        </w:rPr>
+        <w:t># X.X.2 Misclassification Analysis</w:t>
+      </w:r>
+    </w:p>
+    <w:p>
+      <w:pPr>
+        <w:jc w:val="left"/>
+        <w:rPr>
+          <w:rFonts w:asciiTheme="minorHAnsi" w:hAnsiTheme="minorHAnsi"/>
+        </w:rPr>
+      </w:pPr>
+      <w:r>
+        <w:rPr>
+          <w:rFonts w:asciiTheme="minorHAnsi" w:hAnsiTheme="minorHAnsi"/>
+        </w:rPr>
+        <w:t>Upon closer inspection of the confusion matrix, the misclassifications bring to light specific areas where the model's performance can be enhanced. For example, the model's confusion between Classes 1 and 2 may be indicative of overlapping feature spaces or insufficiently discriminative training data for these classes. It could also suggest a need for additional features that could better distinguish between these classes or an imbalanced dataset where Class 1 is underrepresented.</w:t>
+      </w:r>
+    </w:p>
+    <w:p>
+      <w:pPr>
+        <w:jc w:val="left"/>
+        <w:rPr>
+          <w:rFonts w:asciiTheme="minorHAnsi" w:hAnsiTheme="minorHAnsi"/>
+        </w:rPr>
+      </w:pPr>
+      <w:r>
+        <w:rPr>
+          <w:rFonts w:asciiTheme="minorHAnsi" w:hAnsiTheme="minorHAnsi"/>
+        </w:rPr>
+        <w:t>The relatively lower number of misclassifications for Class 0 highlights the model's effectiveness in recognizing this class, which could be attributed to more distinct class features or a more representative sample of Class 0 instances in the training set.</w:t>
+      </w:r>
+    </w:p>
+    <w:p>
+      <w:pPr>
+        <w:jc w:val="left"/>
+        <w:rPr>
+          <w:rFonts w:asciiTheme="minorHAnsi" w:hAnsiTheme="minorHAnsi"/>
+        </w:rPr>
+      </w:pPr>
+      <w:r>
+        <w:rPr>
+          <w:rFonts w:asciiTheme="minorHAnsi" w:hAnsiTheme="minorHAnsi"/>
+        </w:rPr>
+        <w:t>##</w:t>
+      </w:r>
+      <w:r>
+        <w:rPr>
+          <w:rFonts w:asciiTheme="minorHAnsi" w:hAnsiTheme="minorHAnsi"/>
+        </w:rPr>
+        <w:t>##</w:t>
+      </w:r>
+      <w:r>
+        <w:rPr>
+          <w:rFonts w:asciiTheme="minorHAnsi" w:hAnsiTheme="minorHAnsi"/>
+        </w:rPr>
+        <w:t># X.X.3 Strategies for Improvement</w:t>
+      </w:r>
+    </w:p>
+    <w:p>
+      <w:pPr>
+        <w:jc w:val="left"/>
+        <w:rPr>
+          <w:rFonts w:asciiTheme="minorHAnsi" w:hAnsiTheme="minorHAnsi"/>
+        </w:rPr>
+      </w:pPr>
+      <w:r>
+        <w:rPr>
+          <w:rFonts w:asciiTheme="minorHAnsi" w:hAnsiTheme="minorHAnsi"/>
+        </w:rPr>
+        <w:t>To address the misclassification issues identified in the confusion matrix, several strategies can be implemented:</w:t>
+      </w:r>
+    </w:p>
+    <w:p>
+      <w:pPr>
+        <w:jc w:val="left"/>
+        <w:rPr>
+          <w:rFonts w:asciiTheme="minorHAnsi" w:hAnsiTheme="minorHAnsi"/>
+        </w:rPr>
+      </w:pPr>
+      <w:r>
+        <w:rPr>
+          <w:rFonts w:asciiTheme="minorHAnsi" w:hAnsiTheme="minorHAnsi"/>
+        </w:rPr>
+        <w:t>1. **Feature Engineering:** Enhancing the feature set by adding new features or transforming existing ones could improve the model's ability to differentiate between Classes 1 and 2.</w:t>
+      </w:r>
+    </w:p>
+    <w:p>
+      <w:pPr>
+        <w:jc w:val="left"/>
+        <w:rPr>
+          <w:rFonts w:asciiTheme="minorHAnsi" w:hAnsiTheme="minorHAnsi"/>
+        </w:rPr>
+      </w:pPr>
+      <w:r>
+        <w:rPr>
+          <w:rFonts w:asciiTheme="minorHAnsi" w:hAnsiTheme="minorHAnsi"/>
+        </w:rPr>
+        <w:lastRenderedPageBreak/>
+        <w:t xml:space="preserve">2. **Resampling Techniques:** If class imbalance is detected, resampling techniques such as oversampling the minority class or </w:t>
+      </w:r>
+      <w:proofErr w:type="spellStart"/>
+      <w:r>
+        <w:rPr>
+          <w:rFonts w:asciiTheme="minorHAnsi" w:hAnsiTheme="minorHAnsi"/>
+        </w:rPr>
+        <w:t>undersampling</w:t>
+      </w:r>
+      <w:proofErr w:type="spellEnd"/>
+      <w:r>
+        <w:rPr>
+          <w:rFonts w:asciiTheme="minorHAnsi" w:hAnsiTheme="minorHAnsi"/>
+        </w:rPr>
+        <w:t xml:space="preserve"> the majority class could be applied to provide a more balanced training set.</w:t>
+      </w:r>
+    </w:p>
+    <w:p>
+      <w:pPr>
+        <w:jc w:val="left"/>
+        <w:rPr>
+          <w:rFonts w:asciiTheme="minorHAnsi" w:hAnsiTheme="minorHAnsi"/>
+        </w:rPr>
+      </w:pPr>
+      <w:r>
+        <w:rPr>
+          <w:rFonts w:asciiTheme="minorHAnsi" w:hAnsiTheme="minorHAnsi"/>
+        </w:rPr>
+        <w:t>3. **Model Tuning:** Adjusting the hyperparameters of the model or experimenting with different algorithms might lead to better performance, particularly for the classes that the current model struggles with.</w:t>
+      </w:r>
+    </w:p>
+    <w:p>
+      <w:pPr>
+        <w:jc w:val="left"/>
+        <w:rPr>
+          <w:rFonts w:asciiTheme="minorHAnsi" w:hAnsiTheme="minorHAnsi"/>
+        </w:rPr>
+      </w:pPr>
+      <w:r>
+        <w:rPr>
+          <w:rFonts w:asciiTheme="minorHAnsi" w:hAnsiTheme="minorHAnsi"/>
+        </w:rPr>
+        <w:t>4. **Post-Processing Adjustments:** Threshold-moving or probability calibration could be considered to refine the decision boundary for the predictive model.</w:t>
+      </w:r>
+    </w:p>
+    <w:p>
+      <w:pPr>
+        <w:jc w:val="left"/>
+        <w:rPr>
+          <w:rFonts w:asciiTheme="minorHAnsi" w:hAnsiTheme="minorHAnsi"/>
+        </w:rPr>
+      </w:pPr>
+      <w:r>
+        <w:rPr>
+          <w:rFonts w:asciiTheme="minorHAnsi" w:hAnsiTheme="minorHAnsi"/>
+        </w:rPr>
+        <w:t>In summary, the confusion matrix has provided crucial insights into the model's strengths and weaknesses, guiding the focus toward targeted improvements that could result in a more accurate and reliable predictive performance across all classes.</w:t>
+      </w:r>
+    </w:p>
+    <w:p>
+      <w:pPr>
+        <w:jc w:val="left"/>
+        <w:rPr>
+          <w:rFonts w:asciiTheme="minorHAnsi" w:hAnsiTheme="minorHAnsi"/>
+        </w:rPr>
+      </w:pPr>
+      <w:r>
+        <w:rPr>
+          <w:rFonts w:asciiTheme="minorHAnsi" w:hAnsiTheme="minorHAnsi"/>
+        </w:rPr>
+        <w:t xml:space="preserve">### </w:t>
+      </w:r>
+      <w:r>
+        <w:rPr>
+          <w:rFonts w:asciiTheme="minorHAnsi" w:hAnsiTheme="minorHAnsi"/>
+        </w:rPr>
+        <w:t>Feature Importance Analysis</w:t>
+      </w:r>
+    </w:p>
+    <w:p>
+      <w:pPr>
+        <w:jc w:val="left"/>
+        <w:rPr>
+          <w:rFonts w:asciiTheme="minorHAnsi" w:hAnsiTheme="minorHAnsi"/>
+        </w:rPr>
+      </w:pPr>
+      <w:r>
+        <w:rPr>
+          <w:rFonts w:asciiTheme="minorHAnsi" w:hAnsiTheme="minorHAnsi"/>
+        </w:rPr>
+        <w:t xml:space="preserve">An integral part of understanding the predictive model's </w:t>
+      </w:r>
+      <w:r>
+        <w:rPr>
+          <w:rFonts w:asciiTheme="minorHAnsi" w:hAnsiTheme="minorHAnsi"/>
+        </w:rPr>
+        <w:t>behaviour</w:t>
+      </w:r>
+      <w:r>
+        <w:rPr>
+          <w:rFonts w:asciiTheme="minorHAnsi" w:hAnsiTheme="minorHAnsi"/>
+        </w:rPr>
+        <w:t xml:space="preserve"> is identifying which features have the most influence on the model's decisions. Feature importance analysis provides insights into the relative importance of each feature in the context of the model.</w:t>
+      </w:r>
+      <w:r>
+        <w:rPr>
+          <w:rFonts w:asciiTheme="minorHAnsi" w:hAnsiTheme="minorHAnsi"/>
+        </w:rPr>
+        <w:t xml:space="preserve"> </w:t>
+      </w:r>
+      <w:r>
+        <w:rPr>
+          <w:rFonts w:asciiTheme="minorHAnsi" w:hAnsiTheme="minorHAnsi"/>
+        </w:rPr>
+        <w:t>The following bar chart illustrates the top 15 features ranked by their importance as determined by the machine learning model:</w:t>
+      </w:r>
+    </w:p>
+    <w:p>
+      <w:pPr>
+        <w:jc w:val="left"/>
+        <w:rPr>
+          <w:rFonts w:asciiTheme="minorHAnsi" w:hAnsiTheme="minorHAnsi"/>
+        </w:rPr>
+      </w:pPr>
+      <w:r>
+        <w:rPr>
+          <w:rFonts w:asciiTheme="minorHAnsi" w:hAnsiTheme="minorHAnsi"/>
+        </w:rPr>
+        <w:drawing>
+          <wp:inline distT="0" distB="0" distL="0" distR="0" wp14:anchorId="3DF387D1" wp14:editId="0D2F5158">
+            <wp:extent cx="5731510" cy="3137535"/>
+            <wp:effectExtent l="0" t="0" r="2540" b="5715"/>
+            <wp:docPr id="906597900" name="Picture 1" descr="A graph with blue and white text&#10;&#10;Description automatically generated"/>
+            <wp:cNvGraphicFramePr>
+              <a:graphicFrameLocks xmlns:a="http://schemas.openxmlformats.org/drawingml/2006/main" noChangeAspect="1"/>
+            </wp:cNvGraphicFramePr>
+            <a:graphic xmlns:a="http://schemas.openxmlformats.org/drawingml/2006/main">
+              <a:graphicData uri="http://schemas.openxmlformats.org/drawingml/2006/picture">
+                <pic:pic xmlns:pic="http://schemas.openxmlformats.org/drawingml/2006/picture">
+                  <pic:nvPicPr>
+                    <pic:cNvPr id="906597900" name="Picture 1" descr="A graph with blue and white text&#10;&#10;Description automatically generated"/>
+                    <pic:cNvPicPr/>
+                  </pic:nvPicPr>
+                  <pic:blipFill>
+                    <a:blip r:embed="rId10"/>
+                    <a:stretch>
+                      <a:fillRect/>
+                    </a:stretch>
+                  </pic:blipFill>
+                  <pic:spPr>
+                    <a:xfrm>
+                      <a:off x="0" y="0"/>
+                      <a:ext cx="5731510" cy="3137535"/>
+                    </a:xfrm>
+                    <a:prstGeom prst="rect">
+                      <a:avLst/>
+                    </a:prstGeom>
+                  </pic:spPr>
+                </pic:pic>
+              </a:graphicData>
+            </a:graphic>
+          </wp:inline>
+        </w:drawing>
+      </w:r>
+      <w:r>
+        <w:rPr>
+          <w:rFonts w:asciiTheme="minorHAnsi" w:hAnsiTheme="minorHAnsi"/>
+        </w:rPr>
+        <w:t>The feature "</w:t>
+      </w:r>
+      <w:proofErr w:type="spellStart"/>
+      <w:r>
+        <w:rPr>
+          <w:rFonts w:asciiTheme="minorHAnsi" w:hAnsiTheme="minorHAnsi"/>
+        </w:rPr>
+        <w:t>ExpectedHIVServices_ARTMedicine</w:t>
+      </w:r>
+      <w:proofErr w:type="spellEnd"/>
+      <w:r>
+        <w:rPr>
+          <w:rFonts w:asciiTheme="minorHAnsi" w:hAnsiTheme="minorHAnsi"/>
+        </w:rPr>
+        <w:t xml:space="preserve">" was found to be the most influential </w:t>
+      </w:r>
+      <w:r>
+        <w:rPr>
+          <w:rFonts w:asciiTheme="minorHAnsi" w:hAnsiTheme="minorHAnsi"/>
+        </w:rPr>
+        <w:lastRenderedPageBreak/>
+        <w:t>in the model's predictions, indicating its strong predictive power for the outcome variable. The prominence of this feature underscores the importance of ART medicine availability in the context of HIV service provision and its impact on the model's classification decisions.</w:t>
+      </w:r>
+    </w:p>
+    <w:p>
+      <w:pPr>
+        <w:jc w:val="left"/>
+        <w:rPr>
+          <w:rFonts w:asciiTheme="minorHAnsi" w:hAnsiTheme="minorHAnsi"/>
+        </w:rPr>
+      </w:pPr>
+      <w:r>
+        <w:rPr>
+          <w:rFonts w:asciiTheme="minorHAnsi" w:hAnsiTheme="minorHAnsi"/>
+        </w:rPr>
+        <w:t>The features associated with GBV awareness measures such as "</w:t>
+      </w:r>
+      <w:proofErr w:type="spellStart"/>
+      <w:r>
+        <w:rPr>
+          <w:rFonts w:asciiTheme="minorHAnsi" w:hAnsiTheme="minorHAnsi"/>
+        </w:rPr>
+        <w:t>GBVAwarenessMeasures_FacilitystafftrainedonGBV</w:t>
+      </w:r>
+      <w:proofErr w:type="spellEnd"/>
+      <w:r>
+        <w:rPr>
+          <w:rFonts w:asciiTheme="minorHAnsi" w:hAnsiTheme="minorHAnsi"/>
+        </w:rPr>
+        <w:t>" and "</w:t>
+      </w:r>
+      <w:proofErr w:type="spellStart"/>
+      <w:r>
+        <w:rPr>
+          <w:rFonts w:asciiTheme="minorHAnsi" w:hAnsiTheme="minorHAnsi"/>
+        </w:rPr>
+        <w:t>GBVAwarenessMeasures_PresenceofGBVDesk</w:t>
+      </w:r>
+      <w:proofErr w:type="spellEnd"/>
+      <w:r>
+        <w:rPr>
+          <w:rFonts w:asciiTheme="minorHAnsi" w:hAnsiTheme="minorHAnsi"/>
+        </w:rPr>
+        <w:t>" were also highly significant, suggesting that initiatives related to GBV are key predictors in the dataset. This reflects the model's utilization of GBV-related variables as indicators for predicting outcomes, highlighting the interplay between GBV initiatives and service satisfaction or delivery.</w:t>
+      </w:r>
+    </w:p>
+    <w:p>
+      <w:pPr>
+        <w:jc w:val="left"/>
+        <w:rPr>
+          <w:rFonts w:asciiTheme="minorHAnsi" w:hAnsiTheme="minorHAnsi"/>
+        </w:rPr>
+      </w:pPr>
+      <w:r>
+        <w:rPr>
+          <w:rFonts w:asciiTheme="minorHAnsi" w:hAnsiTheme="minorHAnsi"/>
+        </w:rPr>
+        <w:t>Accessibility to services, indicated by features "</w:t>
+      </w:r>
+      <w:proofErr w:type="spellStart"/>
+      <w:r>
+        <w:rPr>
+          <w:rFonts w:asciiTheme="minorHAnsi" w:hAnsiTheme="minorHAnsi"/>
+        </w:rPr>
+        <w:t>AccessChallenges_No</w:t>
+      </w:r>
+      <w:proofErr w:type="spellEnd"/>
+      <w:r>
+        <w:rPr>
+          <w:rFonts w:asciiTheme="minorHAnsi" w:hAnsiTheme="minorHAnsi"/>
+        </w:rPr>
+        <w:t>" and "</w:t>
+      </w:r>
+      <w:proofErr w:type="spellStart"/>
+      <w:r>
+        <w:rPr>
+          <w:rFonts w:asciiTheme="minorHAnsi" w:hAnsiTheme="minorHAnsi"/>
+        </w:rPr>
+        <w:t>AccessChallenges_Yes</w:t>
+      </w:r>
+      <w:proofErr w:type="spellEnd"/>
+      <w:r>
+        <w:rPr>
+          <w:rFonts w:asciiTheme="minorHAnsi" w:hAnsiTheme="minorHAnsi"/>
+        </w:rPr>
+        <w:t>", also featured prominently, signifying the role of service accessibility in the model's predictions. The binary nature of these features implies that the model differentiates the impact of having or not having access challenges on the predicted outcome.</w:t>
+      </w:r>
+    </w:p>
+    <w:p>
+      <w:pPr>
+        <w:jc w:val="left"/>
+        <w:rPr>
+          <w:rFonts w:asciiTheme="minorHAnsi" w:hAnsiTheme="minorHAnsi"/>
+        </w:rPr>
+      </w:pPr>
+      <w:r>
+        <w:rPr>
+          <w:rFonts w:asciiTheme="minorHAnsi" w:hAnsiTheme="minorHAnsi"/>
+        </w:rPr>
+        <w:t>Awareness of services and rights, represented by "</w:t>
+      </w:r>
+      <w:proofErr w:type="spellStart"/>
+      <w:r>
+        <w:rPr>
+          <w:rFonts w:asciiTheme="minorHAnsi" w:hAnsiTheme="minorHAnsi"/>
+        </w:rPr>
+        <w:t>ServicesAwareness_Yes</w:t>
+      </w:r>
+      <w:proofErr w:type="spellEnd"/>
+      <w:r>
+        <w:rPr>
+          <w:rFonts w:asciiTheme="minorHAnsi" w:hAnsiTheme="minorHAnsi"/>
+        </w:rPr>
+        <w:t>" and "</w:t>
+      </w:r>
+      <w:proofErr w:type="spellStart"/>
+      <w:r>
+        <w:rPr>
+          <w:rFonts w:asciiTheme="minorHAnsi" w:hAnsiTheme="minorHAnsi"/>
+        </w:rPr>
+        <w:t>RightsAwareness_Yes</w:t>
+      </w:r>
+      <w:proofErr w:type="spellEnd"/>
+      <w:r>
+        <w:rPr>
+          <w:rFonts w:asciiTheme="minorHAnsi" w:hAnsiTheme="minorHAnsi"/>
+        </w:rPr>
+        <w:t>", were found to be important predictors. This may reflect the model's reliance on respondents' awareness levels to infer the likelihood of certain outcomes.</w:t>
+      </w:r>
+    </w:p>
+    <w:p>
+      <w:pPr>
+        <w:jc w:val="left"/>
+        <w:rPr>
+          <w:rFonts w:asciiTheme="minorHAnsi" w:hAnsiTheme="minorHAnsi"/>
+        </w:rPr>
+      </w:pPr>
+      <w:r>
+        <w:rPr>
+          <w:rFonts w:asciiTheme="minorHAnsi" w:hAnsiTheme="minorHAnsi"/>
+        </w:rPr>
+        <w:t>Lastly, operational features like "</w:t>
+      </w:r>
+      <w:proofErr w:type="spellStart"/>
+      <w:r>
+        <w:rPr>
+          <w:rFonts w:asciiTheme="minorHAnsi" w:hAnsiTheme="minorHAnsi"/>
+        </w:rPr>
+        <w:t>OperationDays_Friday</w:t>
+      </w:r>
+      <w:proofErr w:type="spellEnd"/>
+      <w:r>
+        <w:rPr>
+          <w:rFonts w:asciiTheme="minorHAnsi" w:hAnsiTheme="minorHAnsi"/>
+        </w:rPr>
+        <w:t>" and "OperationTimes_8-5" suggest that the model considers the timing of services as influential, which could be related to the convenience and availability of services to respondents.</w:t>
+      </w:r>
+    </w:p>
+    <w:p>
+      <w:pPr>
+        <w:jc w:val="left"/>
+        <w:rPr>
+          <w:rFonts w:asciiTheme="minorHAnsi" w:hAnsiTheme="minorHAnsi"/>
+        </w:rPr>
+      </w:pPr>
+      <w:r>
+        <w:rPr>
+          <w:rFonts w:asciiTheme="minorHAnsi" w:hAnsiTheme="minorHAnsi"/>
+        </w:rPr>
+        <w:t>#</w:t>
+      </w:r>
+      <w:r>
+        <w:rPr>
+          <w:rFonts w:asciiTheme="minorHAnsi" w:hAnsiTheme="minorHAnsi"/>
+        </w:rPr>
+        <w:t>##</w:t>
+      </w:r>
+      <w:r>
+        <w:rPr>
+          <w:rFonts w:asciiTheme="minorHAnsi" w:hAnsiTheme="minorHAnsi"/>
+        </w:rPr>
+        <w:t>## X.X.2 Implications of Feature Importance</w:t>
+      </w:r>
+    </w:p>
+    <w:p>
+      <w:pPr>
+        <w:jc w:val="left"/>
+        <w:rPr>
+          <w:rFonts w:asciiTheme="minorHAnsi" w:hAnsiTheme="minorHAnsi"/>
+        </w:rPr>
+      </w:pPr>
+      <w:r>
+        <w:rPr>
+          <w:rFonts w:asciiTheme="minorHAnsi" w:hAnsiTheme="minorHAnsi"/>
+        </w:rPr>
+        <w:t>The identified feature importances have important implications for strategic decision-making and policy development in the context of HIV service provision. They suggest areas that could be leveraged or improved to enhance service delivery and satisfaction.</w:t>
+      </w:r>
+    </w:p>
+    <w:p>
+      <w:pPr>
+        <w:jc w:val="left"/>
+        <w:rPr>
+          <w:rFonts w:asciiTheme="minorHAnsi" w:hAnsiTheme="minorHAnsi"/>
+        </w:rPr>
+      </w:pPr>
+      <w:r>
+        <w:rPr>
+          <w:rFonts w:asciiTheme="minorHAnsi" w:hAnsiTheme="minorHAnsi"/>
+        </w:rPr>
+        <w:t xml:space="preserve">By understanding which features are deemed most important by the model, stakeholders can focus their efforts on these areas to effect positive change in service </w:t>
+      </w:r>
+      <w:r>
+        <w:rPr>
+          <w:rFonts w:asciiTheme="minorHAnsi" w:hAnsiTheme="minorHAnsi"/>
+        </w:rPr>
+        <w:lastRenderedPageBreak/>
+        <w:t>delivery outcomes. For instance, strengthening ART medicine availability and GBV-related services could have a significant impact on overall service satisfaction.</w:t>
+      </w:r>
+    </w:p>
+    <w:p>
+      <w:pPr>
+        <w:jc w:val="left"/>
+        <w:rPr>
+          <w:rFonts w:asciiTheme="minorHAnsi" w:hAnsiTheme="minorHAnsi"/>
+        </w:rPr>
+      </w:pPr>
+      <w:r>
+        <w:rPr>
+          <w:rFonts w:asciiTheme="minorHAnsi" w:hAnsiTheme="minorHAnsi"/>
+        </w:rPr>
+        <w:t>###</w:t>
+      </w:r>
+      <w:r>
+        <w:rPr>
+          <w:rFonts w:asciiTheme="minorHAnsi" w:hAnsiTheme="minorHAnsi"/>
+        </w:rPr>
+        <w:t>##</w:t>
+      </w:r>
+      <w:r>
+        <w:rPr>
+          <w:rFonts w:asciiTheme="minorHAnsi" w:hAnsiTheme="minorHAnsi"/>
+        </w:rPr>
+        <w:t xml:space="preserve"> X.X.3 Limitations of Feature Importance</w:t>
+      </w:r>
+    </w:p>
+    <w:p>
+      <w:pPr>
+        <w:jc w:val="left"/>
+        <w:rPr>
+          <w:rFonts w:asciiTheme="minorHAnsi" w:hAnsiTheme="minorHAnsi"/>
+        </w:rPr>
+      </w:pPr>
+      <w:r>
+        <w:rPr>
+          <w:rFonts w:asciiTheme="minorHAnsi" w:hAnsiTheme="minorHAnsi"/>
+        </w:rPr>
+        <w:t xml:space="preserve">While feature importance provides valuable insights, it is also subject to the limitations of the </w:t>
+      </w:r>
+      <w:r>
+        <w:rPr>
+          <w:rFonts w:asciiTheme="minorHAnsi" w:hAnsiTheme="minorHAnsi"/>
+        </w:rPr>
+        <w:t>modelling</w:t>
+      </w:r>
+      <w:r>
+        <w:rPr>
+          <w:rFonts w:asciiTheme="minorHAnsi" w:hAnsiTheme="minorHAnsi"/>
+        </w:rPr>
+        <w:t xml:space="preserve"> approach. It is crucial to recognize that these importances are model-specific and may not capture causal relationships. Caution should be exercised when interpreting these results, and they should be considered in conjunction with domain knowledge and expert input.</w:t>
+      </w:r>
+    </w:p>
+    <w:p>
+      <w:pPr>
+        <w:jc w:val="left"/>
+        <w:rPr>
+          <w:rFonts w:asciiTheme="minorHAnsi" w:hAnsiTheme="minorHAnsi"/>
+        </w:rPr>
+      </w:pPr>
+      <w:r>
+        <w:rPr>
+          <w:rFonts w:asciiTheme="minorHAnsi" w:hAnsiTheme="minorHAnsi"/>
+        </w:rPr>
+        <w:t xml:space="preserve">### </w:t>
+      </w:r>
       <w:r>
         <w:rPr>
           <w:rFonts w:asciiTheme="minorHAnsi" w:hAnsiTheme="minorHAnsi"/>
         </w:rPr>
         <w:t>Comparison between Homa Bay and Kilifi</w:t>
+      </w:r>
+    </w:p>
+    <w:p>
+      <w:pPr>
+        <w:jc w:val="left"/>
+        <w:rPr>
+          <w:rFonts w:asciiTheme="minorHAnsi" w:hAnsiTheme="minorHAnsi"/>
+        </w:rPr>
+      </w:pPr>
+      <w:r>
+        <w:rPr>
+          <w:rFonts w:asciiTheme="minorHAnsi" w:hAnsiTheme="minorHAnsi"/>
+        </w:rPr>
+        <w:drawing>
+          <wp:inline distT="0" distB="0" distL="0" distR="0" wp14:anchorId="2756F995" wp14:editId="0CF95A35">
+            <wp:extent cx="5731510" cy="3200400"/>
+            <wp:effectExtent l="0" t="0" r="2540" b="0"/>
+            <wp:docPr id="2060083244" name="Picture 1" descr="A screenshot of a computer&#10;&#10;Description automatically generated"/>
+            <wp:cNvGraphicFramePr>
+              <a:graphicFrameLocks xmlns:a="http://schemas.openxmlformats.org/drawingml/2006/main" noChangeAspect="1"/>
+            </wp:cNvGraphicFramePr>
+            <a:graphic xmlns:a="http://schemas.openxmlformats.org/drawingml/2006/main">
+              <a:graphicData uri="http://schemas.openxmlformats.org/drawingml/2006/picture">
+                <pic:pic xmlns:pic="http://schemas.openxmlformats.org/drawingml/2006/picture">
+                  <pic:nvPicPr>
+                    <pic:cNvPr id="2060083244" name="Picture 1" descr="A screenshot of a computer&#10;&#10;Description automatically generated"/>
+                    <pic:cNvPicPr/>
+                  </pic:nvPicPr>
+                  <pic:blipFill>
+                    <a:blip r:embed="rId11"/>
+                    <a:stretch>
+                      <a:fillRect/>
+                    </a:stretch>
+                  </pic:blipFill>
+                  <pic:spPr>
+                    <a:xfrm>
+                      <a:off x="0" y="0"/>
+                      <a:ext cx="5731510" cy="3200400"/>
+                    </a:xfrm>
+                    <a:prstGeom prst="rect">
+                      <a:avLst/>
+                    </a:prstGeom>
+                  </pic:spPr>
+                </pic:pic>
+              </a:graphicData>
+            </a:graphic>
+          </wp:inline>
+        </w:drawing>
+      </w:r>
+    </w:p>
+    <w:p>
+      <w:pPr>
+        <w:jc w:val="left"/>
+        <w:rPr>
+          <w:rFonts w:asciiTheme="minorHAnsi" w:hAnsiTheme="minorHAnsi"/>
+        </w:rPr>
+      </w:pPr>
+      <w:r>
+        <w:rPr>
+          <w:rFonts w:asciiTheme="minorHAnsi" w:hAnsiTheme="minorHAnsi"/>
+        </w:rPr>
+        <w:lastRenderedPageBreak/>
+        <w:drawing>
+          <wp:inline distT="0" distB="0" distL="0" distR="0" wp14:anchorId="3FFF7D30" wp14:editId="675E0D1A">
+            <wp:extent cx="5731510" cy="3268980"/>
+            <wp:effectExtent l="0" t="0" r="2540" b="7620"/>
+            <wp:docPr id="1518364662" name="Picture 1" descr="A graph with blue and white text&#10;&#10;Description automatically generated"/>
+            <wp:cNvGraphicFramePr>
+              <a:graphicFrameLocks xmlns:a="http://schemas.openxmlformats.org/drawingml/2006/main" noChangeAspect="1"/>
+            </wp:cNvGraphicFramePr>
+            <a:graphic xmlns:a="http://schemas.openxmlformats.org/drawingml/2006/main">
+              <a:graphicData uri="http://schemas.openxmlformats.org/drawingml/2006/picture">
+                <pic:pic xmlns:pic="http://schemas.openxmlformats.org/drawingml/2006/picture">
+                  <pic:nvPicPr>
+                    <pic:cNvPr id="1518364662" name="Picture 1" descr="A graph with blue and white text&#10;&#10;Description automatically generated"/>
+                    <pic:cNvPicPr/>
+                  </pic:nvPicPr>
+                  <pic:blipFill>
+                    <a:blip r:embed="rId12"/>
+                    <a:stretch>
+                      <a:fillRect/>
+                    </a:stretch>
+                  </pic:blipFill>
+                  <pic:spPr>
+                    <a:xfrm>
+                      <a:off x="0" y="0"/>
+                      <a:ext cx="5731510" cy="3268980"/>
+                    </a:xfrm>
+                    <a:prstGeom prst="rect">
+                      <a:avLst/>
+                    </a:prstGeom>
+                  </pic:spPr>
+                </pic:pic>
+              </a:graphicData>
+            </a:graphic>
+          </wp:inline>
+        </w:drawing>
+      </w:r>
+    </w:p>
+    <w:p>
+      <w:pPr>
+        <w:jc w:val="left"/>
+        <w:rPr>
+          <w:rFonts w:asciiTheme="minorHAnsi" w:hAnsiTheme="minorHAnsi"/>
+        </w:rPr>
+      </w:pPr>
+      <w:r>
+        <w:rPr>
+          <w:rFonts w:asciiTheme="minorHAnsi" w:hAnsiTheme="minorHAnsi"/>
+        </w:rPr>
+        <w:t>Based on the feature importance charts for Kilifi and Homa Bay, several observations can be made regarding the differences in factors that potentially contribute to the HIV prevalence rates between the two counties.</w:t>
+      </w:r>
+    </w:p>
+    <w:p>
+      <w:pPr>
+        <w:jc w:val="left"/>
+        <w:rPr>
+          <w:rFonts w:asciiTheme="minorHAnsi" w:hAnsiTheme="minorHAnsi"/>
+        </w:rPr>
+      </w:pPr>
+      <w:r>
+        <w:rPr>
+          <w:rFonts w:asciiTheme="minorHAnsi" w:hAnsiTheme="minorHAnsi"/>
+        </w:rPr>
+        <w:t>For Kilifi, which had the lower HIV prevalence rate, the top features include nutritional services and treatment interruption follow-up. These suggest a focus on consistent treatment and nutritional support within the HIV services provided. The emphasis on Partner Notification Support (PNS) indicates a robust contact tracing system that may help in controlling the spread of HIV. The presence of features such as GBV awareness measures and service denial suggests that awareness and support services are key aspects of the HIV response in Kilifi.</w:t>
+      </w:r>
+    </w:p>
+    <w:p>
+      <w:pPr>
+        <w:jc w:val="left"/>
+        <w:rPr>
+          <w:rFonts w:asciiTheme="minorHAnsi" w:hAnsiTheme="minorHAnsi"/>
+        </w:rPr>
+      </w:pPr>
+      <w:r>
+        <w:rPr>
+          <w:rFonts w:asciiTheme="minorHAnsi" w:hAnsiTheme="minorHAnsi"/>
+        </w:rPr>
+        <w:t xml:space="preserve">In Homa Bay, the features with the highest importance were related to Voluntary Medical Male Circumcision (VMMC) and Key Population (KP) services, which are targeted interventions known to reduce the risk of HIV transmission. The importance of presumptive TB screening implies a strong integrated response to TB and HIV, which is critical given the high rate of co-infection. Features such as confidentiality and </w:t>
+      </w:r>
+      <w:r>
+        <w:rPr>
+          <w:rFonts w:asciiTheme="minorHAnsi" w:hAnsiTheme="minorHAnsi"/>
+        </w:rPr>
+        <w:t>counselling</w:t>
+      </w:r>
+      <w:r>
+        <w:rPr>
+          <w:rFonts w:asciiTheme="minorHAnsi" w:hAnsiTheme="minorHAnsi"/>
+        </w:rPr>
+        <w:t xml:space="preserve"> point towards a focus on the quality of care and privacy, which may improve the uptake of services.</w:t>
+      </w:r>
+    </w:p>
+    <w:p>
+      <w:pPr>
+        <w:jc w:val="left"/>
+        <w:rPr>
+          <w:rFonts w:asciiTheme="minorHAnsi" w:hAnsiTheme="minorHAnsi"/>
+        </w:rPr>
+      </w:pPr>
+      <w:r>
+        <w:rPr>
+          <w:rFonts w:asciiTheme="minorHAnsi" w:hAnsiTheme="minorHAnsi"/>
+        </w:rPr>
+        <w:lastRenderedPageBreak/>
+        <w:t xml:space="preserve">The difference in feature importances between the two counties could be explained by the differing strategies and focus areas </w:t>
+      </w:r>
+      <w:r>
+        <w:rPr>
+          <w:rFonts w:asciiTheme="minorHAnsi" w:hAnsiTheme="minorHAnsi"/>
+        </w:rPr>
+        <w:t>on</w:t>
+      </w:r>
+      <w:r>
+        <w:rPr>
+          <w:rFonts w:asciiTheme="minorHAnsi" w:hAnsiTheme="minorHAnsi"/>
+        </w:rPr>
+        <w:t xml:space="preserve"> their response to HIV. Kilifi's approach seems to be </w:t>
+      </w:r>
+      <w:r>
+        <w:rPr>
+          <w:rFonts w:asciiTheme="minorHAnsi" w:hAnsiTheme="minorHAnsi"/>
+        </w:rPr>
+        <w:t>centred</w:t>
+      </w:r>
+      <w:r>
+        <w:rPr>
+          <w:rFonts w:asciiTheme="minorHAnsi" w:hAnsiTheme="minorHAnsi"/>
+        </w:rPr>
+        <w:t xml:space="preserve"> around nutrition and continued care, which might be effective in a setting with a lower prevalence rate, where the management of existing cases is crucial. On the other hand, Homa Bay's focus on prevention strategies, like VMMC and TB screening, could be a response to a higher prevalence rate, where reducing transmission is a priority.</w:t>
+      </w:r>
+    </w:p>
+    <w:p>
+      <w:pPr>
+        <w:jc w:val="left"/>
+        <w:rPr>
+          <w:rFonts w:asciiTheme="minorHAnsi" w:hAnsiTheme="minorHAnsi"/>
+        </w:rPr>
+      </w:pPr>
+      <w:r>
+        <w:rPr>
+          <w:rFonts w:asciiTheme="minorHAnsi" w:hAnsiTheme="minorHAnsi"/>
+        </w:rPr>
+        <w:t>Additionally, the importance of confidentiality in Homa Bay could relate to the social stigma associated with a higher prevalence rate, making privacy a significant concern for individuals seeking testing and treatment. The prominence of service denial as a feature in both counties could indicate that despite the prevalence rates, service access is a common issue, perhaps due to resource limitations or social barriers.</w:t>
+      </w:r>
+    </w:p>
+    <w:p>
+      <w:pPr>
+        <w:jc w:val="left"/>
+        <w:rPr>
+          <w:rFonts w:asciiTheme="minorHAnsi" w:hAnsiTheme="minorHAnsi"/>
+        </w:rPr>
+      </w:pPr>
+      <w:r>
+        <w:rPr>
+          <w:rFonts w:asciiTheme="minorHAnsi" w:hAnsiTheme="minorHAnsi"/>
+        </w:rPr>
+        <w:t>Overall, these feature importances suggest that the HIV response in both counties is tailored to their specific epidemiological and social contexts. Kilifi, with a lower prevalence, focuses on treatment adherence and support, while Homa Bay, with a higher prevalence, emphasizes preventive measures and integrated care approaches. Understanding these nuances is crucial for developing targeted interventions and allocating resources effectively.</w:t>
       </w:r>
     </w:p>
     <w:p>
@@ -2450,6 +4047,155 @@
     </w:lvl>
   </w:abstractNum>
   <w:abstractNum w:abstractNumId="7" w15:restartNumberingAfterBreak="0">
+    <w:nsid w:val="64684140"/>
+    <w:multiLevelType w:val="multilevel"/>
+    <w:tmpl w:val="12244EEC"/>
+    <w:lvl w:ilvl="0">
+      <w:start w:val="1"/>
+      <w:numFmt w:val="bullet"/>
+      <w:lvlText w:val=""/>
+      <w:lvlJc w:val="left"/>
+      <w:pPr>
+        <w:tabs>
+          <w:tab w:val="num" w:pos="720"/>
+        </w:tabs>
+        <w:ind w:left="720" w:hanging="360"/>
+      </w:pPr>
+      <w:rPr>
+        <w:rFonts w:ascii="Symbol" w:hAnsi="Symbol" w:hint="default"/>
+        <w:sz w:val="20"/>
+      </w:rPr>
+    </w:lvl>
+    <w:lvl w:ilvl="1" w:tentative="1">
+      <w:start w:val="1"/>
+      <w:numFmt w:val="bullet"/>
+      <w:lvlText w:val=""/>
+      <w:lvlJc w:val="left"/>
+      <w:pPr>
+        <w:tabs>
+          <w:tab w:val="num" w:pos="1440"/>
+        </w:tabs>
+        <w:ind w:left="1440" w:hanging="360"/>
+      </w:pPr>
+      <w:rPr>
+        <w:rFonts w:ascii="Symbol" w:hAnsi="Symbol" w:hint="default"/>
+        <w:sz w:val="20"/>
+      </w:rPr>
+    </w:lvl>
+    <w:lvl w:ilvl="2" w:tentative="1">
+      <w:start w:val="1"/>
+      <w:numFmt w:val="bullet"/>
+      <w:lvlText w:val=""/>
+      <w:lvlJc w:val="left"/>
+      <w:pPr>
+        <w:tabs>
+          <w:tab w:val="num" w:pos="2160"/>
+        </w:tabs>
+        <w:ind w:left="2160" w:hanging="360"/>
+      </w:pPr>
+      <w:rPr>
+        <w:rFonts w:ascii="Symbol" w:hAnsi="Symbol" w:hint="default"/>
+        <w:sz w:val="20"/>
+      </w:rPr>
+    </w:lvl>
+    <w:lvl w:ilvl="3" w:tentative="1">
+      <w:start w:val="1"/>
+      <w:numFmt w:val="bullet"/>
+      <w:lvlText w:val=""/>
+      <w:lvlJc w:val="left"/>
+      <w:pPr>
+        <w:tabs>
+          <w:tab w:val="num" w:pos="2880"/>
+        </w:tabs>
+        <w:ind w:left="2880" w:hanging="360"/>
+      </w:pPr>
+      <w:rPr>
+        <w:rFonts w:ascii="Symbol" w:hAnsi="Symbol" w:hint="default"/>
+        <w:sz w:val="20"/>
+      </w:rPr>
+    </w:lvl>
+    <w:lvl w:ilvl="4" w:tentative="1">
+      <w:start w:val="1"/>
+      <w:numFmt w:val="bullet"/>
+      <w:lvlText w:val=""/>
+      <w:lvlJc w:val="left"/>
+      <w:pPr>
+        <w:tabs>
+          <w:tab w:val="num" w:pos="3600"/>
+        </w:tabs>
+        <w:ind w:left="3600" w:hanging="360"/>
+      </w:pPr>
+      <w:rPr>
+        <w:rFonts w:ascii="Symbol" w:hAnsi="Symbol" w:hint="default"/>
+        <w:sz w:val="20"/>
+      </w:rPr>
+    </w:lvl>
+    <w:lvl w:ilvl="5" w:tentative="1">
+      <w:start w:val="1"/>
+      <w:numFmt w:val="bullet"/>
+      <w:lvlText w:val=""/>
+      <w:lvlJc w:val="left"/>
+      <w:pPr>
+        <w:tabs>
+          <w:tab w:val="num" w:pos="4320"/>
+        </w:tabs>
+        <w:ind w:left="4320" w:hanging="360"/>
+      </w:pPr>
+      <w:rPr>
+        <w:rFonts w:ascii="Symbol" w:hAnsi="Symbol" w:hint="default"/>
+        <w:sz w:val="20"/>
+      </w:rPr>
+    </w:lvl>
+    <w:lvl w:ilvl="6" w:tentative="1">
+      <w:start w:val="1"/>
+      <w:numFmt w:val="bullet"/>
+      <w:lvlText w:val=""/>
+      <w:lvlJc w:val="left"/>
+      <w:pPr>
+        <w:tabs>
+          <w:tab w:val="num" w:pos="5040"/>
+        </w:tabs>
+        <w:ind w:left="5040" w:hanging="360"/>
+      </w:pPr>
+      <w:rPr>
+        <w:rFonts w:ascii="Symbol" w:hAnsi="Symbol" w:hint="default"/>
+        <w:sz w:val="20"/>
+      </w:rPr>
+    </w:lvl>
+    <w:lvl w:ilvl="7" w:tentative="1">
+      <w:start w:val="1"/>
+      <w:numFmt w:val="bullet"/>
+      <w:lvlText w:val=""/>
+      <w:lvlJc w:val="left"/>
+      <w:pPr>
+        <w:tabs>
+          <w:tab w:val="num" w:pos="5760"/>
+        </w:tabs>
+        <w:ind w:left="5760" w:hanging="360"/>
+      </w:pPr>
+      <w:rPr>
+        <w:rFonts w:ascii="Symbol" w:hAnsi="Symbol" w:hint="default"/>
+        <w:sz w:val="20"/>
+      </w:rPr>
+    </w:lvl>
+    <w:lvl w:ilvl="8" w:tentative="1">
+      <w:start w:val="1"/>
+      <w:numFmt w:val="bullet"/>
+      <w:lvlText w:val=""/>
+      <w:lvlJc w:val="left"/>
+      <w:pPr>
+        <w:tabs>
+          <w:tab w:val="num" w:pos="6480"/>
+        </w:tabs>
+        <w:ind w:left="6480" w:hanging="360"/>
+      </w:pPr>
+      <w:rPr>
+        <w:rFonts w:ascii="Symbol" w:hAnsi="Symbol" w:hint="default"/>
+        <w:sz w:val="20"/>
+      </w:rPr>
+    </w:lvl>
+  </w:abstractNum>
+  <w:abstractNum w:abstractNumId="8" w15:restartNumberingAfterBreak="0">
     <w:nsid w:val="70E308C2"/>
     <w:multiLevelType w:val="multilevel"/>
     <w:tmpl w:val="BE8A37FE"/>
@@ -2585,7 +4331,7 @@
     <w:abstractNumId w:val="5"/>
   </w:num>
   <w:num w:numId="7" w16cid:durableId="924999469">
-    <w:abstractNumId w:val="7"/>
+    <w:abstractNumId w:val="8"/>
   </w:num>
   <w:num w:numId="8" w16cid:durableId="1746222069">
     <w:abstractNumId w:val="4"/>
@@ -2598,6 +4344,9 @@
   </w:num>
   <w:num w:numId="11" w16cid:durableId="1326936478">
     <w:abstractNumId w:val="2"/>
+  </w:num>
+  <w:num w:numId="12" w16cid:durableId="492380849">
+    <w:abstractNumId w:val="7"/>
   </w:num>
 </w:numbering>
 </file>
@@ -3754,6 +5503,33 @@
       <w:spacing w:val="5"/>
     </w:rPr>
   </w:style>
+  <w:style w:type="paragraph" w:styleId="NormalWeb">
+    <w:name w:val="Normal (Web)"/>
+    <w:basedOn w:val="Normal"/>
+    <w:uiPriority w:val="99"/>
+    <w:semiHidden/>
+    <w:unhideWhenUsed/>
+    <w:rsid w:val="00EE48F5"/>
+    <w:pPr>
+      <w:spacing w:before="100" w:beforeAutospacing="1" w:after="100" w:afterAutospacing="1" w:line="240" w:lineRule="auto"/>
+      <w:jc w:val="left"/>
+    </w:pPr>
+    <w:rPr>
+      <w:rFonts w:eastAsia="Times New Roman"/>
+      <w:lang w:val="en-KE" w:eastAsia="en-KE"/>
+    </w:rPr>
+  </w:style>
+  <w:style w:type="character" w:styleId="Strong">
+    <w:name w:val="Strong"/>
+    <w:basedOn w:val="DefaultParagraphFont"/>
+    <w:uiPriority w:val="22"/>
+    <w:qFormat/>
+    <w:rsid w:val="00EE48F5"/>
+    <w:rPr>
+      <w:b/>
+      <w:bCs/>
+    </w:rPr>
+  </w:style>
 </w:styles>
 </file>
 

</xml_diff>